<commit_message>
Chinh sua them ve phan Stakeholder Requests
</commit_message>
<xml_diff>
--- a/1. Stories or Specs/Stakeholder Requests.docx
+++ b/1. Stories or Specs/Stakeholder Requests.docx
@@ -1954,6 +1954,10 @@
     <w:p>
       <w:pPr>
         <w:pStyle w:val="BodyText"/>
+        <w:rPr>
+          <w:rStyle w:val="longtext"/>
+          <w:shd w:val="clear" w:color="auto" w:fill="EBEFF9"/>
+        </w:rPr>
       </w:pPr>
       <w:r>
         <w:rPr>
@@ -1979,6 +1983,36 @@
     </w:p>
     <w:p>
       <w:pPr>
+        <w:pStyle w:val="BodyText"/>
+        <w:ind w:left="1440"/>
+        <w:rPr>
+          <w:sz w:val="26"/>
+          <w:szCs w:val="26"/>
+        </w:rPr>
+      </w:pPr>
+      <w:r>
+        <w:rPr>
+          <w:rStyle w:val="longtext"/>
+          <w:shd w:val="clear" w:color="auto" w:fill="EBEFF9"/>
+        </w:rPr>
+        <w:t xml:space="preserve">Ví dụ : </w:t>
+      </w:r>
+      <w:r>
+        <w:rPr>
+          <w:sz w:val="26"/>
+          <w:szCs w:val="26"/>
+        </w:rPr>
+        <w:t>RUP – Rational Unified Process (IBM)</w:t>
+      </w:r>
+    </w:p>
+    <w:p>
+      <w:pPr>
+        <w:pStyle w:val="BodyText"/>
+        <w:ind w:left="0"/>
+      </w:pPr>
+    </w:p>
+    <w:p>
+      <w:pPr>
         <w:pStyle w:val="Heading2"/>
       </w:pPr>
       <w:bookmarkStart w:id="7" w:name="_Toc259474388"/>
@@ -2062,6 +2096,7 @@
       <w:bookmarkStart w:id="9" w:name="_Toc259474390"/>
       <w:bookmarkEnd w:id="1"/>
       <w:r>
+        <w:lastRenderedPageBreak/>
         <w:t>Thành Lập Stakeholder và Hồ Sơ Người Dùng</w:t>
       </w:r>
       <w:bookmarkEnd w:id="9"/>
@@ -2141,7 +2176,6 @@
         </w:numPr>
       </w:pPr>
       <w:r>
-        <w:lastRenderedPageBreak/>
         <w:t>Cái deliverable nào mà bạn làm</w:t>
       </w:r>
       <w:r>
@@ -2613,6 +2647,7 @@
         </w:numPr>
       </w:pPr>
       <w:r>
+        <w:lastRenderedPageBreak/>
         <w:t>Vấn đề này có thực tế?</w:t>
       </w:r>
     </w:p>
@@ -2661,7 +2696,6 @@
         </w:numPr>
       </w:pPr>
       <w:r>
-        <w:lastRenderedPageBreak/>
         <w:t>Bạn đánh giá những vướng mắc của vấn đề này như thế nào so với những vướng mắc của vấn đề khác mà bạn đã đề cập</w:t>
       </w:r>
     </w:p>
@@ -3224,7 +3258,7 @@
               <w:rStyle w:val="PageNumber"/>
               <w:noProof/>
             </w:rPr>
-            <w:t>5</w:t>
+            <w:t>3</w:t>
           </w:r>
           <w:r>
             <w:rPr>

</xml_diff>

<commit_message>
sua phan Stakeholder Requests.docx
</commit_message>
<xml_diff>
--- a/1. Stories or Specs/Stakeholder Requests.docx
+++ b/1. Stories or Specs/Stakeholder Requests.docx
@@ -3192,7 +3192,13 @@
           </w:r>
           <w:fldSimple w:instr=" DOCPROPERTY &quot;Company&quot;  \* MERGEFORMAT ">
             <w:r>
-              <w:t>&lt;Company Name&gt;</w:t>
+              <w:t>&lt;</w:t>
+            </w:r>
+            <w:r>
+              <w:t>Xây dựng phần mềm nhóm 11-15</w:t>
+            </w:r>
+            <w:r>
+              <w:t>&gt;</w:t>
             </w:r>
           </w:fldSimple>
           <w:r>
@@ -3233,7 +3239,15 @@
             <w:jc w:val="right"/>
           </w:pPr>
           <w:r>
-            <w:t xml:space="preserve">Page </w:t>
+            <w:t>Trang</w:t>
+          </w:r>
+        </w:p>
+        <w:p>
+          <w:pPr>
+            <w:jc w:val="right"/>
+          </w:pPr>
+          <w:r>
+            <w:t xml:space="preserve"> </w:t>
           </w:r>
           <w:r>
             <w:rPr>

</xml_diff>

<commit_message>
Xem lai Stakeholder Requests
</commit_message>
<xml_diff>
--- a/1. Stories or Specs/Stakeholder Requests.docx
+++ b/1. Stories or Specs/Stakeholder Requests.docx
@@ -256,7 +256,10 @@
               <w:pStyle w:val="Tabletext"/>
             </w:pPr>
             <w:r>
-              <w:t>1.1</w:t>
+              <w:t>1.</w:t>
+            </w:r>
+            <w:r>
+              <w:t>0</w:t>
             </w:r>
           </w:p>
         </w:tc>
@@ -3272,7 +3275,7 @@
               <w:rStyle w:val="PageNumber"/>
               <w:noProof/>
             </w:rPr>
-            <w:t>3</w:t>
+            <w:t>1</w:t>
           </w:r>
           <w:r>
             <w:rPr>

</xml_diff>

<commit_message>
Thêm và trả lời các câu hỏi chưa hoàn thành hôm trước trong file Stakeholder Requests ở các mục 1,2,3,4,5.
</commit_message>
<xml_diff>
--- a/1. Stories or Specs/Stakeholder Requests.docx
+++ b/1. Stories or Specs/Stakeholder Requests.docx
@@ -1744,7 +1744,9 @@
     </w:p>
     <w:p>
       <w:pPr>
-        <w:ind w:left="720"/>
+        <w:spacing w:before="120" w:after="120" w:line="360" w:lineRule="auto"/>
+        <w:ind w:left="288" w:right="288" w:firstLine="432"/>
+        <w:jc w:val="both"/>
       </w:pPr>
       <w:r>
         <w:rPr>
@@ -1759,6 +1761,9 @@
     <w:p>
       <w:pPr>
         <w:pStyle w:val="BodyText"/>
+        <w:spacing w:before="120" w:line="360" w:lineRule="auto"/>
+        <w:ind w:left="288" w:right="288" w:firstLine="432"/>
+        <w:jc w:val="both"/>
       </w:pPr>
       <w:r>
         <w:rPr>
@@ -1804,6 +1809,9 @@
     <w:p>
       <w:pPr>
         <w:pStyle w:val="BodyText"/>
+        <w:spacing w:before="120" w:line="360" w:lineRule="auto"/>
+        <w:ind w:left="288" w:right="288" w:firstLine="432"/>
+        <w:jc w:val="both"/>
       </w:pPr>
       <w:r>
         <w:rPr>
@@ -1861,56 +1869,118 @@
     <w:p>
       <w:pPr>
         <w:pStyle w:val="BodyText"/>
-      </w:pPr>
-      <w:r>
+        <w:spacing w:before="120" w:line="360" w:lineRule="auto"/>
+        <w:ind w:left="288" w:right="288" w:firstLine="720"/>
+        <w:jc w:val="both"/>
         <w:rPr>
           <w:rStyle w:val="longtext"/>
         </w:rPr>
+      </w:pPr>
+      <w:r>
+        <w:rPr>
+          <w:rStyle w:val="longtext"/>
+        </w:rPr>
         <w:t>Hướng dẫn sử dụng: Nếu phỏng vấn chung không phải là phù hợp với nhu cầu của bạn, cảm thấy miễn phí để sửa đổi nó. Với một chút và chuẩn bị một cuộc phỏng vấn có cấu trúc tốt, bất kỳ nhà phát triển hoặc phân tích một cách hiệu quả có thể phỏng vấn. Đây là một số gợi ý:</w:t>
       </w:r>
-      <w:r>
-        <w:br/>
-      </w:r>
-      <w:r>
+    </w:p>
+    <w:p>
+      <w:pPr>
+        <w:pStyle w:val="BodyText"/>
+        <w:numPr>
+          <w:ilvl w:val="0"/>
+          <w:numId w:val="37"/>
+        </w:numPr>
+        <w:spacing w:before="120" w:line="360" w:lineRule="auto"/>
+        <w:ind w:right="288"/>
+        <w:jc w:val="both"/>
         <w:rPr>
           <w:rStyle w:val="longtext"/>
         </w:rPr>
-        <w:t>• Nghiên cứu các nền của các bên liên quan hoặc người sử dụng và công ty trước thời hạn.</w:t>
-      </w:r>
-      <w:r>
-        <w:br/>
-      </w:r>
+      </w:pPr>
       <w:r>
         <w:rPr>
           <w:rStyle w:val="longtext"/>
         </w:rPr>
-        <w:t>• Xem lại các câu hỏi trước khi phỏng vấn.</w:t>
-      </w:r>
-      <w:r>
-        <w:br/>
-      </w:r>
-      <w:r>
+        <w:t>Nghiên cứu các nền của các bên liên quan hoặc người sử dụng và công ty trước thời hạn.</w:t>
+      </w:r>
+    </w:p>
+    <w:p>
+      <w:pPr>
+        <w:pStyle w:val="BodyText"/>
+        <w:numPr>
+          <w:ilvl w:val="0"/>
+          <w:numId w:val="37"/>
+        </w:numPr>
+        <w:spacing w:before="120" w:line="360" w:lineRule="auto"/>
+        <w:ind w:right="288"/>
+        <w:jc w:val="both"/>
         <w:rPr>
           <w:rStyle w:val="longtext"/>
         </w:rPr>
-        <w:t>• Hãy tham khảo để định dạng trong cuộc phỏng vấn để đảm bảo các câu hỏi quyền được yêu cầu.</w:t>
-      </w:r>
-      <w:r>
-        <w:br/>
-      </w:r>
+      </w:pPr>
       <w:r>
         <w:rPr>
           <w:rStyle w:val="longtext"/>
         </w:rPr>
-        <w:t>• Tổng kết hai hoặc ba vấn đề đầu vào cuối buổi phỏng vấn. Lặp lại những gì bạn đã học để xác nhận hiểu của bạn.</w:t>
-      </w:r>
-      <w:r>
-        <w:br/>
-      </w:r>
+        <w:t>Xem lại các câu hỏi trước khi phỏng vấn.</w:t>
+      </w:r>
+    </w:p>
+    <w:p>
+      <w:pPr>
+        <w:pStyle w:val="BodyText"/>
+        <w:numPr>
+          <w:ilvl w:val="0"/>
+          <w:numId w:val="37"/>
+        </w:numPr>
+        <w:spacing w:before="120" w:line="360" w:lineRule="auto"/>
+        <w:ind w:right="288"/>
+        <w:jc w:val="both"/>
+      </w:pPr>
       <w:r>
         <w:rPr>
           <w:rStyle w:val="longtext"/>
         </w:rPr>
+        <w:t>Hãy tham khảo để định dạng trong cuộc phỏng vấn để đảm bảo các câu hỏi có quyền được yêu cầu.</w:t>
+      </w:r>
+    </w:p>
+    <w:p>
+      <w:pPr>
+        <w:pStyle w:val="BodyText"/>
+        <w:numPr>
+          <w:ilvl w:val="0"/>
+          <w:numId w:val="37"/>
+        </w:numPr>
+        <w:spacing w:before="120" w:line="360" w:lineRule="auto"/>
+        <w:ind w:right="288"/>
+        <w:jc w:val="both"/>
+        <w:rPr>
+          <w:rStyle w:val="longtext"/>
+        </w:rPr>
+      </w:pPr>
+      <w:r>
+        <w:rPr>
+          <w:rStyle w:val="longtext"/>
+        </w:rPr>
+        <w:t>Tổng kết hai hoặc ba vấn đề vào đầu  và cuối buổi phỏng vấn. Lặp lại những gì bạn đã học</w:t>
+      </w:r>
+      <w:r>
+        <w:rPr>
+          <w:rStyle w:val="longtext"/>
+        </w:rPr>
+        <w:t xml:space="preserve"> để xác nhận cái hiểu của bạn.</w:t>
+      </w:r>
+    </w:p>
+    <w:p>
+      <w:pPr>
+        <w:pStyle w:val="BodyText"/>
+        <w:spacing w:before="120" w:line="360" w:lineRule="auto"/>
+        <w:ind w:right="288" w:firstLine="288"/>
+        <w:jc w:val="both"/>
+      </w:pPr>
+      <w:r>
+        <w:rPr>
+          <w:rStyle w:val="longtext"/>
+        </w:rPr>
         <w:t>Đừng để kịch bản trở nên quá ràng buộc. Một khi mối quan hệ được thiết lập, cuộc phỏng vấn thường mất trên một cuộc sống riêng của mình, và các bên liên quan hoặc người sử dụng có thể nói chuyện rất lâu về những khó khăn họ đang gặp phải. Không ngừng các bên liên quan hoặc người sử dụng. Ghi lại những câu trả lời nhanh nhất có thể. Theo dõi trên thông tin với các câu hỏi. Sau khi trao đổi này đạt kết thúc hợp lý của nó, hãy tiếp tục với câu hỏi khác trong danh sách. Chúc may mắn và hạnh phúc phỏng vấn!</w:t>
       </w:r>
     </w:p>
@@ -1944,6 +2014,7 @@
       </w:pPr>
       <w:bookmarkStart w:id="6" w:name="_Toc259474387"/>
       <w:r>
+        <w:lastRenderedPageBreak/>
         <w:t xml:space="preserve">Định Nghĩa và </w:t>
       </w:r>
       <w:r>
@@ -2099,7 +2170,6 @@
       <w:bookmarkStart w:id="9" w:name="_Toc259474390"/>
       <w:bookmarkEnd w:id="1"/>
       <w:r>
-        <w:lastRenderedPageBreak/>
         <w:t>Thành Lập Stakeholder và Hồ Sơ Người Dùng</w:t>
       </w:r>
       <w:bookmarkEnd w:id="9"/>
@@ -2116,28 +2186,22 @@
         <w:t>Tên</w:t>
       </w:r>
       <w:r>
-        <w:t>:</w:t>
+        <w:t xml:space="preserve">: </w:t>
+      </w:r>
+      <w:r>
+        <w:t xml:space="preserve">tất cả những </w:t>
+      </w:r>
+      <w:r>
+        <w:t xml:space="preserve">thành viên </w:t>
+      </w:r>
+      <w:r>
+        <w:t>tham gia xây dựng phần mềm</w:t>
       </w:r>
       <w:r>
         <w:tab/>
       </w:r>
       <w:r>
-        <w:t>tất cả những tham gia xây dựng phần mềm</w:t>
-      </w:r>
-      <w:r>
         <w:tab/>
-      </w:r>
-      <w:r>
-        <w:tab/>
-      </w:r>
-      <w:r>
-        <w:t>Công ty</w:t>
-      </w:r>
-      <w:r>
-        <w:t>:</w:t>
-      </w:r>
-      <w:r>
-        <w:t xml:space="preserve"> dự án môn học</w:t>
       </w:r>
     </w:p>
     <w:p>
@@ -2149,10 +2213,13 @@
         </w:numPr>
       </w:pPr>
       <w:r>
-        <w:t>Tên công việc</w:t>
+        <w:t>Công ty</w:t>
       </w:r>
       <w:r>
         <w:t>:</w:t>
+      </w:r>
+      <w:r>
+        <w:t xml:space="preserve"> dự án môn học</w:t>
       </w:r>
     </w:p>
     <w:p>
@@ -2164,10 +2231,13 @@
         </w:numPr>
       </w:pPr>
       <w:r>
-        <w:t>Trách nhiệm chính của bạn là gì</w:t>
-      </w:r>
-      <w:r>
-        <w:t xml:space="preserve">? </w:t>
+        <w:t>Tên công việc</w:t>
+      </w:r>
+      <w:r>
+        <w:t>:</w:t>
+      </w:r>
+      <w:r>
+        <w:t xml:space="preserve"> xây dựng phần mềm dạy Toán lớp 10</w:t>
       </w:r>
     </w:p>
     <w:p>
@@ -2179,22 +2249,22 @@
         </w:numPr>
       </w:pPr>
       <w:r>
-        <w:t>Cái deliverable nào mà bạn làm</w:t>
+        <w:t>Trách nhiệm chính của bạn là gì</w:t>
       </w:r>
       <w:r>
         <w:t xml:space="preserve">? </w:t>
       </w:r>
-      <w:r>
-        <w:tab/>
-      </w:r>
-      <w:r>
-        <w:tab/>
-      </w:r>
-      <w:r>
-        <w:t>Bởi ai</w:t>
-      </w:r>
-      <w:r>
-        <w:t>?</w:t>
+    </w:p>
+    <w:p>
+      <w:pPr>
+        <w:pStyle w:val="Paragraph2"/>
+        <w:numPr>
+          <w:ilvl w:val="0"/>
+          <w:numId w:val="38"/>
+        </w:numPr>
+      </w:pPr>
+      <w:r>
+        <w:t xml:space="preserve">Thu thập yêu cầu để nhóm thiết kế và xây dựng phần mềm dạy Toán lớp 10. </w:t>
       </w:r>
     </w:p>
     <w:p>
@@ -2206,10 +2276,22 @@
         </w:numPr>
       </w:pPr>
       <w:r>
-        <w:t>Đo lường sự thành công là gì</w:t>
+        <w:t>Cái deliverable nào mà bạn làm</w:t>
       </w:r>
       <w:r>
         <w:t xml:space="preserve">? </w:t>
+      </w:r>
+    </w:p>
+    <w:p>
+      <w:pPr>
+        <w:pStyle w:val="Paragraph2"/>
+        <w:numPr>
+          <w:ilvl w:val="0"/>
+          <w:numId w:val="38"/>
+        </w:numPr>
+      </w:pPr>
+      <w:r>
+        <w:t>Requirement, Use Case Model</w:t>
       </w:r>
     </w:p>
     <w:p>
@@ -2219,6 +2301,60 @@
           <w:ilvl w:val="0"/>
           <w:numId w:val="27"/>
         </w:numPr>
+      </w:pPr>
+      <w:r>
+        <w:t>Bởi ai</w:t>
+      </w:r>
+      <w:r>
+        <w:t>?</w:t>
+      </w:r>
+    </w:p>
+    <w:p>
+      <w:pPr>
+        <w:pStyle w:val="Paragraph2"/>
+        <w:numPr>
+          <w:ilvl w:val="0"/>
+          <w:numId w:val="38"/>
+        </w:numPr>
+      </w:pPr>
+      <w:r>
+        <w:t>Nhóm thu thập yêu cầu</w:t>
+      </w:r>
+    </w:p>
+    <w:p>
+      <w:pPr>
+        <w:pStyle w:val="Paragraph2"/>
+        <w:numPr>
+          <w:ilvl w:val="0"/>
+          <w:numId w:val="27"/>
+        </w:numPr>
+      </w:pPr>
+      <w:r>
+        <w:t>Đo lường sự thành công là gì</w:t>
+      </w:r>
+      <w:r>
+        <w:t xml:space="preserve">? </w:t>
+      </w:r>
+    </w:p>
+    <w:p>
+      <w:pPr>
+        <w:pStyle w:val="Paragraph2"/>
+        <w:numPr>
+          <w:ilvl w:val="0"/>
+          <w:numId w:val="38"/>
+        </w:numPr>
+      </w:pPr>
+      <w:r>
+        <w:t>Làm đúng tiến độ(hay nói cách khác là đúng Deadline mà PM hay Thầy đưa ra)</w:t>
+      </w:r>
+    </w:p>
+    <w:p>
+      <w:pPr>
+        <w:pStyle w:val="Paragraph2"/>
+        <w:numPr>
+          <w:ilvl w:val="0"/>
+          <w:numId w:val="27"/>
+        </w:numPr>
         <w:rPr>
           <w:rStyle w:val="shorttext"/>
         </w:rPr>
@@ -2236,8 +2372,30 @@
         <w:pStyle w:val="Paragraph2"/>
         <w:numPr>
           <w:ilvl w:val="0"/>
+          <w:numId w:val="38"/>
+        </w:numPr>
+        <w:rPr>
+          <w:rStyle w:val="shorttext"/>
+        </w:rPr>
+      </w:pPr>
+      <w:r>
+        <w:rPr>
+          <w:rStyle w:val="shorttext"/>
+          <w:shd w:val="clear" w:color="auto" w:fill="EBEFF9"/>
+        </w:rPr>
+        <w:t>Các thành viên trong nhóm làm việc chưa nghiêm túc, làm việc nhóm khó khăn(như: phân chia công việc, vắng mặt trong buổi họp thay vì phải đi để biết những gì mình cần làm).</w:t>
+      </w:r>
+    </w:p>
+    <w:p>
+      <w:pPr>
+        <w:pStyle w:val="Paragraph2"/>
+        <w:numPr>
+          <w:ilvl w:val="0"/>
           <w:numId w:val="27"/>
         </w:numPr>
+        <w:rPr>
+          <w:rStyle w:val="shorttext"/>
+        </w:rPr>
       </w:pPr>
       <w:r>
         <w:rPr>
@@ -2249,6 +2407,18 @@
     </w:p>
     <w:p>
       <w:pPr>
+        <w:pStyle w:val="Paragraph2"/>
+        <w:numPr>
+          <w:ilvl w:val="0"/>
+          <w:numId w:val="38"/>
+        </w:numPr>
+      </w:pPr>
+      <w:r>
+        <w:t>Nếu mọi người cùng hợp tác và làm việc nghiêm túc thì dự án sẽ thành công. Ngược lại dự án sẽ fail.</w:t>
+      </w:r>
+    </w:p>
+    <w:p>
+      <w:pPr>
         <w:pStyle w:val="Heading1"/>
       </w:pPr>
       <w:bookmarkStart w:id="10" w:name="_Toc259474391"/>
@@ -2278,14 +2448,20 @@
         <w:pStyle w:val="Paragraph2"/>
         <w:numPr>
           <w:ilvl w:val="0"/>
-          <w:numId w:val="28"/>
-        </w:numPr>
-      </w:pPr>
-      <w:r>
-        <w:t>Chúng là cái gì</w:t>
-      </w:r>
-      <w:r>
-        <w:t xml:space="preserve">? </w:t>
+          <w:numId w:val="38"/>
+        </w:numPr>
+      </w:pPr>
+      <w:r>
+        <w:t xml:space="preserve">Tất cả thành viên trong nhóm làm việc nghiêm túc và tôn trọng </w:t>
+      </w:r>
+      <w:r>
+        <w:rPr>
+          <w:b/>
+        </w:rPr>
+        <w:t xml:space="preserve">Deadline </w:t>
+      </w:r>
+      <w:r>
+        <w:t xml:space="preserve">đưa ra. </w:t>
       </w:r>
     </w:p>
     <w:p>
@@ -2297,11 +2473,20 @@
         </w:numPr>
       </w:pPr>
       <w:r>
-        <w:t>Tại sao vấn đề còn tồn tại?</w:t>
-      </w:r>
-      <w:r>
-        <w:t xml:space="preserve"> </w:t>
-      </w:r>
+        <w:t>Chúng là cái gì</w:t>
+      </w:r>
+      <w:r>
+        <w:t xml:space="preserve">? </w:t>
+      </w:r>
+    </w:p>
+    <w:p>
+      <w:pPr>
+        <w:pStyle w:val="Paragraph2"/>
+        <w:numPr>
+          <w:ilvl w:val="0"/>
+          <w:numId w:val="38"/>
+        </w:numPr>
+      </w:pPr>
     </w:p>
     <w:p>
       <w:pPr>
@@ -2312,7 +2497,50 @@
         </w:numPr>
       </w:pPr>
       <w:r>
+        <w:t>Tại sao vấn đề còn tồn tại?</w:t>
+      </w:r>
+      <w:r>
+        <w:t xml:space="preserve"> </w:t>
+      </w:r>
+    </w:p>
+    <w:p>
+      <w:pPr>
+        <w:pStyle w:val="Paragraph2"/>
+        <w:numPr>
+          <w:ilvl w:val="0"/>
+          <w:numId w:val="38"/>
+        </w:numPr>
+      </w:pPr>
+      <w:r>
+        <w:t>Mọi người chưa nổ lực hết khả năng</w:t>
+      </w:r>
+    </w:p>
+    <w:p>
+      <w:pPr>
+        <w:pStyle w:val="Paragraph2"/>
+        <w:numPr>
+          <w:ilvl w:val="0"/>
+          <w:numId w:val="28"/>
+        </w:numPr>
+      </w:pPr>
+      <w:r>
         <w:t>Cách giải quyết của bạn như thế nào?</w:t>
+      </w:r>
+    </w:p>
+    <w:p>
+      <w:pPr>
+        <w:pStyle w:val="Paragraph2"/>
+        <w:numPr>
+          <w:ilvl w:val="0"/>
+          <w:numId w:val="38"/>
+        </w:numPr>
+      </w:pPr>
+      <w:r>
+        <w:t xml:space="preserve">Họp nhóm và sau đó cùng nhìn lại kết quả đạt được, để từ đó phê bình và kiểm điểm mỗi người  </w:t>
+      </w:r>
+      <w:r>
+        <w:lastRenderedPageBreak/>
+        <w:t>trong nhóm.</w:t>
       </w:r>
     </w:p>
     <w:p>
@@ -2351,8 +2579,29 @@
         <w:pStyle w:val="Paragraph2"/>
         <w:numPr>
           <w:ilvl w:val="0"/>
+          <w:numId w:val="38"/>
+        </w:numPr>
+        <w:rPr>
+          <w:rStyle w:val="longtext"/>
+        </w:rPr>
+      </w:pPr>
+      <w:r>
+        <w:rPr>
+          <w:rStyle w:val="longtext"/>
+        </w:rPr>
+        <w:t>Học sinh, giáo viên trong nhà trường, khách hàng trên thị trường,......</w:t>
+      </w:r>
+    </w:p>
+    <w:p>
+      <w:pPr>
+        <w:pStyle w:val="Paragraph2"/>
+        <w:numPr>
+          <w:ilvl w:val="0"/>
           <w:numId w:val="29"/>
         </w:numPr>
+        <w:rPr>
+          <w:rStyle w:val="longtext"/>
+        </w:rPr>
       </w:pPr>
       <w:r>
         <w:rPr>
@@ -2367,15 +2616,52 @@
         <w:pStyle w:val="Paragraph2"/>
         <w:numPr>
           <w:ilvl w:val="0"/>
+          <w:numId w:val="38"/>
+        </w:numPr>
+      </w:pPr>
+      <w:r>
+        <w:t xml:space="preserve">Yêu cầu </w:t>
+      </w:r>
+      <w:r>
+        <w:t>phải là học sinh lớp 10</w:t>
+      </w:r>
+    </w:p>
+    <w:p>
+      <w:pPr>
+        <w:pStyle w:val="Paragraph2"/>
+        <w:numPr>
+          <w:ilvl w:val="0"/>
           <w:numId w:val="29"/>
         </w:numPr>
+        <w:rPr>
+          <w:rStyle w:val="longtext"/>
+        </w:rPr>
       </w:pPr>
       <w:r>
         <w:rPr>
           <w:rStyle w:val="longtext"/>
           <w:shd w:val="clear" w:color="auto" w:fill="EBEFF9"/>
         </w:rPr>
-        <w:t>Nền máy tính của họ là gì?</w:t>
+        <w:t>Nền máy tính của họ là g</w:t>
+      </w:r>
+      <w:r>
+        <w:rPr>
+          <w:rStyle w:val="longtext"/>
+          <w:shd w:val="clear" w:color="auto" w:fill="EBEFF9"/>
+        </w:rPr>
+        <w:t>ì?</w:t>
+      </w:r>
+    </w:p>
+    <w:p>
+      <w:pPr>
+        <w:pStyle w:val="Paragraph2"/>
+        <w:numPr>
+          <w:ilvl w:val="0"/>
+          <w:numId w:val="38"/>
+        </w:numPr>
+      </w:pPr>
+      <w:r>
+        <w:t>Máy bàn hoặc Laptop đều được cả</w:t>
       </w:r>
     </w:p>
     <w:p>
@@ -2385,6 +2671,9 @@
           <w:ilvl w:val="0"/>
           <w:numId w:val="29"/>
         </w:numPr>
+        <w:rPr>
+          <w:rStyle w:val="longtext"/>
+        </w:rPr>
       </w:pPr>
       <w:r>
         <w:rPr>
@@ -2393,8 +2682,27 @@
         </w:rPr>
         <w:t>Có phải người dùng có kinh nghiệm với các loại ứng dụng này?</w:t>
       </w:r>
+    </w:p>
+    <w:p>
+      <w:pPr>
+        <w:pStyle w:val="Paragraph2"/>
+        <w:numPr>
+          <w:ilvl w:val="0"/>
+          <w:numId w:val="38"/>
+        </w:numPr>
+      </w:pPr>
+      <w:r>
+        <w:rPr>
+          <w:rStyle w:val="longtext"/>
+          <w:shd w:val="clear" w:color="auto" w:fill="EBEFF9"/>
+        </w:rPr>
+        <w:t xml:space="preserve">Người dùng </w:t>
+      </w:r>
       <w:r>
         <w:t xml:space="preserve"> </w:t>
+      </w:r>
+      <w:r>
+        <w:t xml:space="preserve">sẽ dần dần quen cách xài phần mềm. </w:t>
       </w:r>
     </w:p>
     <w:p>
@@ -2404,6 +2712,9 @@
           <w:ilvl w:val="0"/>
           <w:numId w:val="29"/>
         </w:numPr>
+        <w:rPr>
+          <w:rStyle w:val="longtext"/>
+        </w:rPr>
       </w:pPr>
       <w:r>
         <w:rPr>
@@ -2413,6 +2724,60 @@
         <w:t>Các nền tảng đang được sử dụng là gì? Kế hoạch của bạn cho các nền tảng tương lai là gì?</w:t>
       </w:r>
     </w:p>
+    <w:tbl>
+      <w:tblPr>
+        <w:tblW w:w="9520" w:type="dxa"/>
+        <w:tblInd w:w="98" w:type="dxa"/>
+        <w:tblLook w:val="04A0"/>
+      </w:tblPr>
+      <w:tblGrid>
+        <w:gridCol w:w="9520"/>
+      </w:tblGrid>
+      <w:tr>
+        <w:trPr>
+          <w:trHeight w:val="300"/>
+        </w:trPr>
+        <w:tc>
+          <w:tcPr>
+            <w:tcW w:w="9520" w:type="dxa"/>
+            <w:tcBorders>
+              <w:top w:val="nil"/>
+              <w:left w:val="nil"/>
+              <w:bottom w:val="nil"/>
+              <w:right w:val="nil"/>
+            </w:tcBorders>
+            <w:shd w:val="clear" w:color="auto" w:fill="auto"/>
+            <w:noWrap/>
+            <w:vAlign w:val="bottom"/>
+            <w:hideMark/>
+          </w:tcPr>
+          <w:p>
+            <w:pPr>
+              <w:widowControl/>
+              <w:spacing w:line="240" w:lineRule="auto"/>
+              <w:rPr>
+                <w:rFonts w:ascii="Calibri" w:hAnsi="Calibri" w:cs="Calibri"/>
+                <w:color w:val="000000"/>
+                <w:sz w:val="22"/>
+                <w:szCs w:val="22"/>
+              </w:rPr>
+            </w:pPr>
+          </w:p>
+        </w:tc>
+      </w:tr>
+    </w:tbl>
+    <w:p>
+      <w:pPr>
+        <w:pStyle w:val="Paragraph2"/>
+        <w:numPr>
+          <w:ilvl w:val="0"/>
+          <w:numId w:val="38"/>
+        </w:numPr>
+      </w:pPr>
+      <w:r>
+        <w:t>Pentium III 733 RAM 252M</w:t>
+      </w:r>
+    </w:p>
     <w:p>
       <w:pPr>
         <w:pStyle w:val="Paragraph2"/>
@@ -2420,13 +2785,35 @@
           <w:ilvl w:val="0"/>
           <w:numId w:val="29"/>
         </w:numPr>
-      </w:pPr>
+        <w:rPr>
+          <w:rStyle w:val="longtext"/>
+        </w:rPr>
+      </w:pPr>
+      <w:r>
+        <w:t>M</w:t>
+      </w:r>
       <w:r>
         <w:rPr>
           <w:rStyle w:val="longtext"/>
           <w:shd w:val="clear" w:color="auto" w:fill="EBEFF9"/>
         </w:rPr>
-        <w:t>Những ứng dụng bổ sung để bạn sử dụng mà chúng ta cần phải giao tiếp với ai?</w:t>
+        <w:t>ong đợi của bạn cho tính tiện dụng của sản phẩm là gì?</w:t>
+      </w:r>
+    </w:p>
+    <w:p>
+      <w:pPr>
+        <w:pStyle w:val="Paragraph2"/>
+        <w:numPr>
+          <w:ilvl w:val="0"/>
+          <w:numId w:val="38"/>
+        </w:numPr>
+      </w:pPr>
+      <w:r>
+        <w:rPr>
+          <w:rStyle w:val="longtext"/>
+          <w:shd w:val="clear" w:color="auto" w:fill="EBEFF9"/>
+        </w:rPr>
+        <w:t>Giao diện đẹp và thân thiện với người dùng, trên từng chức năng đều có các Icon và hình ảnh trực quan.</w:t>
       </w:r>
     </w:p>
     <w:p>
@@ -2436,16 +2823,39 @@
           <w:ilvl w:val="0"/>
           <w:numId w:val="29"/>
         </w:numPr>
-      </w:pPr>
-      <w:r>
-        <w:t>M</w:t>
-      </w:r>
+        <w:rPr>
+          <w:rStyle w:val="longtext"/>
+        </w:rPr>
+      </w:pPr>
       <w:r>
         <w:rPr>
           <w:rStyle w:val="longtext"/>
           <w:shd w:val="clear" w:color="auto" w:fill="EBEFF9"/>
         </w:rPr>
-        <w:t>ong đợi của bạn cho tính tiện dụng của sản phẩm là gì?</w:t>
+        <w:t>Mong đợi của bạn cho thời gian đào tạo là gì</w:t>
+      </w:r>
+      <w:r>
+        <w:rPr>
+          <w:rStyle w:val="longtext"/>
+          <w:shd w:val="clear" w:color="auto" w:fill="EBEFF9"/>
+        </w:rPr>
+        <w:t>?</w:t>
+      </w:r>
+    </w:p>
+    <w:p>
+      <w:pPr>
+        <w:pStyle w:val="Paragraph2"/>
+        <w:numPr>
+          <w:ilvl w:val="0"/>
+          <w:numId w:val="38"/>
+        </w:numPr>
+      </w:pPr>
+      <w:r>
+        <w:rPr>
+          <w:rStyle w:val="longtext"/>
+          <w:shd w:val="clear" w:color="auto" w:fill="EBEFF9"/>
+        </w:rPr>
+        <w:t>Giúp người dùng biết cách thao tác với phần mềm.</w:t>
       </w:r>
     </w:p>
     <w:p>
@@ -2455,22 +2865,9 @@
           <w:ilvl w:val="0"/>
           <w:numId w:val="29"/>
         </w:numPr>
-      </w:pPr>
-      <w:r>
         <w:rPr>
           <w:rStyle w:val="longtext"/>
-          <w:shd w:val="clear" w:color="auto" w:fill="EBEFF9"/>
-        </w:rPr>
-        <w:t>Mong đợi của bạn cho thời gian đào tạo là gì?</w:t>
-      </w:r>
-    </w:p>
-    <w:p>
-      <w:pPr>
-        <w:pStyle w:val="Paragraph2"/>
-        <w:numPr>
-          <w:ilvl w:val="0"/>
-          <w:numId w:val="29"/>
-        </w:numPr>
+        </w:rPr>
       </w:pPr>
       <w:r>
         <w:rPr>
@@ -2482,6 +2879,22 @@
     </w:p>
     <w:p>
       <w:pPr>
+        <w:pStyle w:val="Paragraph2"/>
+        <w:numPr>
+          <w:ilvl w:val="0"/>
+          <w:numId w:val="38"/>
+        </w:numPr>
+      </w:pPr>
+      <w:r>
+        <w:rPr>
+          <w:rStyle w:val="longtext"/>
+          <w:shd w:val="clear" w:color="auto" w:fill="FFFFFF"/>
+        </w:rPr>
+        <w:t>Tài liệu hướng dẫn sử dụng phần mềm.</w:t>
+      </w:r>
+    </w:p>
+    <w:p>
+      <w:pPr>
         <w:pStyle w:val="Heading1"/>
       </w:pPr>
       <w:bookmarkStart w:id="14" w:name="_Toc259474393"/>
@@ -2539,6 +2952,15 @@
       <w:r>
         <w:t>Nhóm phát triển phần mềm</w:t>
       </w:r>
+      <w:r>
+        <w:t>(tất cả thành viên trong nhóm 11</w:t>
+      </w:r>
+      <w:r>
+        <w:sym w:font="Wingdings" w:char="F0E0"/>
+      </w:r>
+      <w:r>
+        <w:t>15)</w:t>
+      </w:r>
     </w:p>
     <w:p>
       <w:pPr>
@@ -2550,6 +2972,30 @@
       </w:pPr>
       <w:r>
         <w:t>Khách hàng trên thị trường</w:t>
+      </w:r>
+    </w:p>
+    <w:p>
+      <w:pPr>
+        <w:pStyle w:val="Paragraph2"/>
+        <w:numPr>
+          <w:ilvl w:val="1"/>
+          <w:numId w:val="30"/>
+        </w:numPr>
+      </w:pPr>
+      <w:r>
+        <w:t>Giáo viên trong nhà trường</w:t>
+      </w:r>
+    </w:p>
+    <w:p>
+      <w:pPr>
+        <w:pStyle w:val="Paragraph2"/>
+        <w:numPr>
+          <w:ilvl w:val="1"/>
+          <w:numId w:val="30"/>
+        </w:numPr>
+      </w:pPr>
+      <w:r>
+        <w:t>Thầy Ngô Huy Biên</w:t>
       </w:r>
     </w:p>
     <w:p>
@@ -2650,7 +3096,6 @@
         </w:numPr>
       </w:pPr>
       <w:r>
-        <w:lastRenderedPageBreak/>
         <w:t>Vấn đề này có thực tế?</w:t>
       </w:r>
     </w:p>
@@ -2675,6 +3120,7 @@
         </w:numPr>
       </w:pPr>
       <w:r>
+        <w:lastRenderedPageBreak/>
         <w:t>Hiện tại bạn giải quyết vấn đề này như thế nào?</w:t>
       </w:r>
     </w:p>
@@ -3275,7 +3721,7 @@
               <w:rStyle w:val="PageNumber"/>
               <w:noProof/>
             </w:rPr>
-            <w:t>1</w:t>
+            <w:t>2</w:t>
           </w:r>
           <w:r>
             <w:rPr>
@@ -3682,6 +4128,118 @@
     </w:lvl>
   </w:abstractNum>
   <w:abstractNum w:abstractNumId="4">
+    <w:nsid w:val="04345D0F"/>
+    <w:multiLevelType w:val="hybridMultilevel"/>
+    <w:tmpl w:val="E5D6C302"/>
+    <w:lvl w:ilvl="0" w:tplc="C6B0D6E0">
+      <w:numFmt w:val="bullet"/>
+      <w:lvlText w:val="-"/>
+      <w:lvlJc w:val="left"/>
+      <w:pPr>
+        <w:ind w:left="1368" w:hanging="360"/>
+      </w:pPr>
+      <w:rPr>
+        <w:rFonts w:ascii="Times New Roman" w:eastAsia="Times New Roman" w:hAnsi="Times New Roman" w:cs="Times New Roman" w:hint="default"/>
+      </w:rPr>
+    </w:lvl>
+    <w:lvl w:ilvl="1" w:tplc="04090003" w:tentative="1">
+      <w:start w:val="1"/>
+      <w:numFmt w:val="bullet"/>
+      <w:lvlText w:val="o"/>
+      <w:lvlJc w:val="left"/>
+      <w:pPr>
+        <w:ind w:left="2088" w:hanging="360"/>
+      </w:pPr>
+      <w:rPr>
+        <w:rFonts w:ascii="Courier New" w:hAnsi="Courier New" w:cs="Courier New" w:hint="default"/>
+      </w:rPr>
+    </w:lvl>
+    <w:lvl w:ilvl="2" w:tplc="04090005" w:tentative="1">
+      <w:start w:val="1"/>
+      <w:numFmt w:val="bullet"/>
+      <w:lvlText w:val=""/>
+      <w:lvlJc w:val="left"/>
+      <w:pPr>
+        <w:ind w:left="2808" w:hanging="360"/>
+      </w:pPr>
+      <w:rPr>
+        <w:rFonts w:ascii="Wingdings" w:hAnsi="Wingdings" w:hint="default"/>
+      </w:rPr>
+    </w:lvl>
+    <w:lvl w:ilvl="3" w:tplc="04090001" w:tentative="1">
+      <w:start w:val="1"/>
+      <w:numFmt w:val="bullet"/>
+      <w:lvlText w:val=""/>
+      <w:lvlJc w:val="left"/>
+      <w:pPr>
+        <w:ind w:left="3528" w:hanging="360"/>
+      </w:pPr>
+      <w:rPr>
+        <w:rFonts w:ascii="Symbol" w:hAnsi="Symbol" w:hint="default"/>
+      </w:rPr>
+    </w:lvl>
+    <w:lvl w:ilvl="4" w:tplc="04090003" w:tentative="1">
+      <w:start w:val="1"/>
+      <w:numFmt w:val="bullet"/>
+      <w:lvlText w:val="o"/>
+      <w:lvlJc w:val="left"/>
+      <w:pPr>
+        <w:ind w:left="4248" w:hanging="360"/>
+      </w:pPr>
+      <w:rPr>
+        <w:rFonts w:ascii="Courier New" w:hAnsi="Courier New" w:cs="Courier New" w:hint="default"/>
+      </w:rPr>
+    </w:lvl>
+    <w:lvl w:ilvl="5" w:tplc="04090005" w:tentative="1">
+      <w:start w:val="1"/>
+      <w:numFmt w:val="bullet"/>
+      <w:lvlText w:val=""/>
+      <w:lvlJc w:val="left"/>
+      <w:pPr>
+        <w:ind w:left="4968" w:hanging="360"/>
+      </w:pPr>
+      <w:rPr>
+        <w:rFonts w:ascii="Wingdings" w:hAnsi="Wingdings" w:hint="default"/>
+      </w:rPr>
+    </w:lvl>
+    <w:lvl w:ilvl="6" w:tplc="04090001" w:tentative="1">
+      <w:start w:val="1"/>
+      <w:numFmt w:val="bullet"/>
+      <w:lvlText w:val=""/>
+      <w:lvlJc w:val="left"/>
+      <w:pPr>
+        <w:ind w:left="5688" w:hanging="360"/>
+      </w:pPr>
+      <w:rPr>
+        <w:rFonts w:ascii="Symbol" w:hAnsi="Symbol" w:hint="default"/>
+      </w:rPr>
+    </w:lvl>
+    <w:lvl w:ilvl="7" w:tplc="04090003" w:tentative="1">
+      <w:start w:val="1"/>
+      <w:numFmt w:val="bullet"/>
+      <w:lvlText w:val="o"/>
+      <w:lvlJc w:val="left"/>
+      <w:pPr>
+        <w:ind w:left="6408" w:hanging="360"/>
+      </w:pPr>
+      <w:rPr>
+        <w:rFonts w:ascii="Courier New" w:hAnsi="Courier New" w:cs="Courier New" w:hint="default"/>
+      </w:rPr>
+    </w:lvl>
+    <w:lvl w:ilvl="8" w:tplc="04090005" w:tentative="1">
+      <w:start w:val="1"/>
+      <w:numFmt w:val="bullet"/>
+      <w:lvlText w:val=""/>
+      <w:lvlJc w:val="left"/>
+      <w:pPr>
+        <w:ind w:left="7128" w:hanging="360"/>
+      </w:pPr>
+      <w:rPr>
+        <w:rFonts w:ascii="Wingdings" w:hAnsi="Wingdings" w:hint="default"/>
+      </w:rPr>
+    </w:lvl>
+  </w:abstractNum>
+  <w:abstractNum w:abstractNumId="5">
     <w:nsid w:val="0606462D"/>
     <w:multiLevelType w:val="multilevel"/>
     <w:tmpl w:val="C3C4E330"/>
@@ -3794,7 +4352,7 @@
       </w:pPr>
     </w:lvl>
   </w:abstractNum>
-  <w:abstractNum w:abstractNumId="5">
+  <w:abstractNum w:abstractNumId="6">
     <w:nsid w:val="0A117094"/>
     <w:multiLevelType w:val="singleLevel"/>
     <w:tmpl w:val="04090001"/>
@@ -3814,7 +4372,7 @@
       </w:rPr>
     </w:lvl>
   </w:abstractNum>
-  <w:abstractNum w:abstractNumId="6">
+  <w:abstractNum w:abstractNumId="7">
     <w:nsid w:val="12EF1F57"/>
     <w:multiLevelType w:val="hybridMultilevel"/>
     <w:tmpl w:val="E90AAEA4"/>
@@ -3954,7 +4512,7 @@
       </w:rPr>
     </w:lvl>
   </w:abstractNum>
-  <w:abstractNum w:abstractNumId="7">
+  <w:abstractNum w:abstractNumId="8">
     <w:nsid w:val="13834E5E"/>
     <w:multiLevelType w:val="hybridMultilevel"/>
     <w:tmpl w:val="7BB0AC06"/>
@@ -4094,7 +4652,7 @@
       </w:rPr>
     </w:lvl>
   </w:abstractNum>
-  <w:abstractNum w:abstractNumId="8">
+  <w:abstractNum w:abstractNumId="9">
     <w:nsid w:val="17CB6DC4"/>
     <w:multiLevelType w:val="singleLevel"/>
     <w:tmpl w:val="04090001"/>
@@ -4114,7 +4672,7 @@
       </w:rPr>
     </w:lvl>
   </w:abstractNum>
-  <w:abstractNum w:abstractNumId="9">
+  <w:abstractNum w:abstractNumId="10">
     <w:nsid w:val="22443AC4"/>
     <w:multiLevelType w:val="singleLevel"/>
     <w:tmpl w:val="04090001"/>
@@ -4134,7 +4692,120 @@
       </w:rPr>
     </w:lvl>
   </w:abstractNum>
-  <w:abstractNum w:abstractNumId="10">
+  <w:abstractNum w:abstractNumId="11">
+    <w:nsid w:val="27384FE3"/>
+    <w:multiLevelType w:val="hybridMultilevel"/>
+    <w:tmpl w:val="0B540B90"/>
+    <w:lvl w:ilvl="0" w:tplc="04090001">
+      <w:start w:val="1"/>
+      <w:numFmt w:val="bullet"/>
+      <w:lvlText w:val=""/>
+      <w:lvlJc w:val="left"/>
+      <w:pPr>
+        <w:ind w:left="1440" w:hanging="360"/>
+      </w:pPr>
+      <w:rPr>
+        <w:rFonts w:ascii="Symbol" w:hAnsi="Symbol" w:hint="default"/>
+      </w:rPr>
+    </w:lvl>
+    <w:lvl w:ilvl="1" w:tplc="04090003" w:tentative="1">
+      <w:start w:val="1"/>
+      <w:numFmt w:val="bullet"/>
+      <w:lvlText w:val="o"/>
+      <w:lvlJc w:val="left"/>
+      <w:pPr>
+        <w:ind w:left="2160" w:hanging="360"/>
+      </w:pPr>
+      <w:rPr>
+        <w:rFonts w:ascii="Courier New" w:hAnsi="Courier New" w:cs="Courier New" w:hint="default"/>
+      </w:rPr>
+    </w:lvl>
+    <w:lvl w:ilvl="2" w:tplc="04090005" w:tentative="1">
+      <w:start w:val="1"/>
+      <w:numFmt w:val="bullet"/>
+      <w:lvlText w:val=""/>
+      <w:lvlJc w:val="left"/>
+      <w:pPr>
+        <w:ind w:left="2880" w:hanging="360"/>
+      </w:pPr>
+      <w:rPr>
+        <w:rFonts w:ascii="Wingdings" w:hAnsi="Wingdings" w:hint="default"/>
+      </w:rPr>
+    </w:lvl>
+    <w:lvl w:ilvl="3" w:tplc="04090001" w:tentative="1">
+      <w:start w:val="1"/>
+      <w:numFmt w:val="bullet"/>
+      <w:lvlText w:val=""/>
+      <w:lvlJc w:val="left"/>
+      <w:pPr>
+        <w:ind w:left="3600" w:hanging="360"/>
+      </w:pPr>
+      <w:rPr>
+        <w:rFonts w:ascii="Symbol" w:hAnsi="Symbol" w:hint="default"/>
+      </w:rPr>
+    </w:lvl>
+    <w:lvl w:ilvl="4" w:tplc="04090003" w:tentative="1">
+      <w:start w:val="1"/>
+      <w:numFmt w:val="bullet"/>
+      <w:lvlText w:val="o"/>
+      <w:lvlJc w:val="left"/>
+      <w:pPr>
+        <w:ind w:left="4320" w:hanging="360"/>
+      </w:pPr>
+      <w:rPr>
+        <w:rFonts w:ascii="Courier New" w:hAnsi="Courier New" w:cs="Courier New" w:hint="default"/>
+      </w:rPr>
+    </w:lvl>
+    <w:lvl w:ilvl="5" w:tplc="04090005" w:tentative="1">
+      <w:start w:val="1"/>
+      <w:numFmt w:val="bullet"/>
+      <w:lvlText w:val=""/>
+      <w:lvlJc w:val="left"/>
+      <w:pPr>
+        <w:ind w:left="5040" w:hanging="360"/>
+      </w:pPr>
+      <w:rPr>
+        <w:rFonts w:ascii="Wingdings" w:hAnsi="Wingdings" w:hint="default"/>
+      </w:rPr>
+    </w:lvl>
+    <w:lvl w:ilvl="6" w:tplc="04090001" w:tentative="1">
+      <w:start w:val="1"/>
+      <w:numFmt w:val="bullet"/>
+      <w:lvlText w:val=""/>
+      <w:lvlJc w:val="left"/>
+      <w:pPr>
+        <w:ind w:left="5760" w:hanging="360"/>
+      </w:pPr>
+      <w:rPr>
+        <w:rFonts w:ascii="Symbol" w:hAnsi="Symbol" w:hint="default"/>
+      </w:rPr>
+    </w:lvl>
+    <w:lvl w:ilvl="7" w:tplc="04090003" w:tentative="1">
+      <w:start w:val="1"/>
+      <w:numFmt w:val="bullet"/>
+      <w:lvlText w:val="o"/>
+      <w:lvlJc w:val="left"/>
+      <w:pPr>
+        <w:ind w:left="6480" w:hanging="360"/>
+      </w:pPr>
+      <w:rPr>
+        <w:rFonts w:ascii="Courier New" w:hAnsi="Courier New" w:cs="Courier New" w:hint="default"/>
+      </w:rPr>
+    </w:lvl>
+    <w:lvl w:ilvl="8" w:tplc="04090005" w:tentative="1">
+      <w:start w:val="1"/>
+      <w:numFmt w:val="bullet"/>
+      <w:lvlText w:val=""/>
+      <w:lvlJc w:val="left"/>
+      <w:pPr>
+        <w:ind w:left="7200" w:hanging="360"/>
+      </w:pPr>
+      <w:rPr>
+        <w:rFonts w:ascii="Wingdings" w:hAnsi="Wingdings" w:hint="default"/>
+      </w:rPr>
+    </w:lvl>
+  </w:abstractNum>
+  <w:abstractNum w:abstractNumId="12">
     <w:nsid w:val="2BDD72E8"/>
     <w:multiLevelType w:val="hybridMultilevel"/>
     <w:tmpl w:val="E90AAEA4"/>
@@ -4272,7 +4943,7 @@
       </w:rPr>
     </w:lvl>
   </w:abstractNum>
-  <w:abstractNum w:abstractNumId="11">
+  <w:abstractNum w:abstractNumId="13">
     <w:nsid w:val="2D4B634E"/>
     <w:multiLevelType w:val="singleLevel"/>
     <w:tmpl w:val="04090001"/>
@@ -4292,7 +4963,7 @@
       </w:rPr>
     </w:lvl>
   </w:abstractNum>
-  <w:abstractNum w:abstractNumId="12">
+  <w:abstractNum w:abstractNumId="14">
     <w:nsid w:val="31DD2C45"/>
     <w:multiLevelType w:val="singleLevel"/>
     <w:tmpl w:val="04090001"/>
@@ -4312,7 +4983,7 @@
       </w:rPr>
     </w:lvl>
   </w:abstractNum>
-  <w:abstractNum w:abstractNumId="13">
+  <w:abstractNum w:abstractNumId="15">
     <w:nsid w:val="32982B51"/>
     <w:multiLevelType w:val="singleLevel"/>
     <w:tmpl w:val="04090001"/>
@@ -4332,7 +5003,7 @@
       </w:rPr>
     </w:lvl>
   </w:abstractNum>
-  <w:abstractNum w:abstractNumId="14">
+  <w:abstractNum w:abstractNumId="16">
     <w:nsid w:val="3375481C"/>
     <w:multiLevelType w:val="singleLevel"/>
     <w:tmpl w:val="E6747DA6"/>
@@ -4352,7 +5023,7 @@
       </w:rPr>
     </w:lvl>
   </w:abstractNum>
-  <w:abstractNum w:abstractNumId="15">
+  <w:abstractNum w:abstractNumId="17">
     <w:nsid w:val="369D5471"/>
     <w:multiLevelType w:val="singleLevel"/>
     <w:tmpl w:val="04090001"/>
@@ -4372,7 +5043,7 @@
       </w:rPr>
     </w:lvl>
   </w:abstractNum>
-  <w:abstractNum w:abstractNumId="16">
+  <w:abstractNum w:abstractNumId="18">
     <w:nsid w:val="42B97F7B"/>
     <w:multiLevelType w:val="singleLevel"/>
     <w:tmpl w:val="04090001"/>
@@ -4392,7 +5063,7 @@
       </w:rPr>
     </w:lvl>
   </w:abstractNum>
-  <w:abstractNum w:abstractNumId="17">
+  <w:abstractNum w:abstractNumId="19">
     <w:nsid w:val="462944FF"/>
     <w:multiLevelType w:val="hybridMultilevel"/>
     <w:tmpl w:val="76CE20CC"/>
@@ -4532,7 +5203,7 @@
       </w:rPr>
     </w:lvl>
   </w:abstractNum>
-  <w:abstractNum w:abstractNumId="18">
+  <w:abstractNum w:abstractNumId="20">
     <w:nsid w:val="48FE065D"/>
     <w:multiLevelType w:val="hybridMultilevel"/>
     <w:tmpl w:val="88442EAE"/>
@@ -4672,7 +5343,7 @@
       </w:rPr>
     </w:lvl>
   </w:abstractNum>
-  <w:abstractNum w:abstractNumId="19">
+  <w:abstractNum w:abstractNumId="21">
     <w:nsid w:val="49E170D0"/>
     <w:multiLevelType w:val="singleLevel"/>
     <w:tmpl w:val="04090001"/>
@@ -4692,7 +5363,7 @@
       </w:rPr>
     </w:lvl>
   </w:abstractNum>
-  <w:abstractNum w:abstractNumId="20">
+  <w:abstractNum w:abstractNumId="22">
     <w:nsid w:val="4F64732B"/>
     <w:multiLevelType w:val="singleLevel"/>
     <w:tmpl w:val="04090001"/>
@@ -4712,7 +5383,7 @@
       </w:rPr>
     </w:lvl>
   </w:abstractNum>
-  <w:abstractNum w:abstractNumId="21">
+  <w:abstractNum w:abstractNumId="23">
     <w:nsid w:val="52DF734E"/>
     <w:multiLevelType w:val="singleLevel"/>
     <w:tmpl w:val="04090001"/>
@@ -4732,10 +5403,10 @@
       </w:rPr>
     </w:lvl>
   </w:abstractNum>
-  <w:abstractNum w:abstractNumId="22">
+  <w:abstractNum w:abstractNumId="24">
     <w:nsid w:val="638D6C00"/>
     <w:multiLevelType w:val="hybridMultilevel"/>
-    <w:tmpl w:val="30F6C7C0"/>
+    <w:tmpl w:val="2AE26DEC"/>
     <w:lvl w:ilvl="0" w:tplc="04090001">
       <w:start w:val="1"/>
       <w:numFmt w:val="bullet"/>
@@ -4872,7 +5543,7 @@
       </w:rPr>
     </w:lvl>
   </w:abstractNum>
-  <w:abstractNum w:abstractNumId="23">
+  <w:abstractNum w:abstractNumId="25">
     <w:nsid w:val="63C1208D"/>
     <w:multiLevelType w:val="hybridMultilevel"/>
     <w:tmpl w:val="E920335C"/>
@@ -5012,7 +5683,7 @@
       </w:rPr>
     </w:lvl>
   </w:abstractNum>
-  <w:abstractNum w:abstractNumId="24">
+  <w:abstractNum w:abstractNumId="26">
     <w:nsid w:val="6CE42C03"/>
     <w:multiLevelType w:val="hybridMultilevel"/>
     <w:tmpl w:val="76DEA07E"/>
@@ -5152,7 +5823,7 @@
       </w:rPr>
     </w:lvl>
   </w:abstractNum>
-  <w:abstractNum w:abstractNumId="25">
+  <w:abstractNum w:abstractNumId="27">
     <w:nsid w:val="6D2F7D46"/>
     <w:multiLevelType w:val="singleLevel"/>
     <w:tmpl w:val="04090001"/>
@@ -5172,7 +5843,119 @@
       </w:rPr>
     </w:lvl>
   </w:abstractNum>
-  <w:abstractNum w:abstractNumId="26">
+  <w:abstractNum w:abstractNumId="28">
+    <w:nsid w:val="6EFA3961"/>
+    <w:multiLevelType w:val="hybridMultilevel"/>
+    <w:tmpl w:val="AD02C7B8"/>
+    <w:lvl w:ilvl="0" w:tplc="FED286A4">
+      <w:numFmt w:val="bullet"/>
+      <w:lvlText w:val=""/>
+      <w:lvlJc w:val="left"/>
+      <w:pPr>
+        <w:ind w:left="1440" w:hanging="360"/>
+      </w:pPr>
+      <w:rPr>
+        <w:rFonts w:ascii="Wingdings" w:eastAsia="Times New Roman" w:hAnsi="Wingdings" w:cs="Times New Roman" w:hint="default"/>
+      </w:rPr>
+    </w:lvl>
+    <w:lvl w:ilvl="1" w:tplc="04090003" w:tentative="1">
+      <w:start w:val="1"/>
+      <w:numFmt w:val="bullet"/>
+      <w:lvlText w:val="o"/>
+      <w:lvlJc w:val="left"/>
+      <w:pPr>
+        <w:ind w:left="2160" w:hanging="360"/>
+      </w:pPr>
+      <w:rPr>
+        <w:rFonts w:ascii="Courier New" w:hAnsi="Courier New" w:cs="Courier New" w:hint="default"/>
+      </w:rPr>
+    </w:lvl>
+    <w:lvl w:ilvl="2" w:tplc="04090005" w:tentative="1">
+      <w:start w:val="1"/>
+      <w:numFmt w:val="bullet"/>
+      <w:lvlText w:val=""/>
+      <w:lvlJc w:val="left"/>
+      <w:pPr>
+        <w:ind w:left="2880" w:hanging="360"/>
+      </w:pPr>
+      <w:rPr>
+        <w:rFonts w:ascii="Wingdings" w:hAnsi="Wingdings" w:hint="default"/>
+      </w:rPr>
+    </w:lvl>
+    <w:lvl w:ilvl="3" w:tplc="04090001" w:tentative="1">
+      <w:start w:val="1"/>
+      <w:numFmt w:val="bullet"/>
+      <w:lvlText w:val=""/>
+      <w:lvlJc w:val="left"/>
+      <w:pPr>
+        <w:ind w:left="3600" w:hanging="360"/>
+      </w:pPr>
+      <w:rPr>
+        <w:rFonts w:ascii="Symbol" w:hAnsi="Symbol" w:hint="default"/>
+      </w:rPr>
+    </w:lvl>
+    <w:lvl w:ilvl="4" w:tplc="04090003" w:tentative="1">
+      <w:start w:val="1"/>
+      <w:numFmt w:val="bullet"/>
+      <w:lvlText w:val="o"/>
+      <w:lvlJc w:val="left"/>
+      <w:pPr>
+        <w:ind w:left="4320" w:hanging="360"/>
+      </w:pPr>
+      <w:rPr>
+        <w:rFonts w:ascii="Courier New" w:hAnsi="Courier New" w:cs="Courier New" w:hint="default"/>
+      </w:rPr>
+    </w:lvl>
+    <w:lvl w:ilvl="5" w:tplc="04090005" w:tentative="1">
+      <w:start w:val="1"/>
+      <w:numFmt w:val="bullet"/>
+      <w:lvlText w:val=""/>
+      <w:lvlJc w:val="left"/>
+      <w:pPr>
+        <w:ind w:left="5040" w:hanging="360"/>
+      </w:pPr>
+      <w:rPr>
+        <w:rFonts w:ascii="Wingdings" w:hAnsi="Wingdings" w:hint="default"/>
+      </w:rPr>
+    </w:lvl>
+    <w:lvl w:ilvl="6" w:tplc="04090001" w:tentative="1">
+      <w:start w:val="1"/>
+      <w:numFmt w:val="bullet"/>
+      <w:lvlText w:val=""/>
+      <w:lvlJc w:val="left"/>
+      <w:pPr>
+        <w:ind w:left="5760" w:hanging="360"/>
+      </w:pPr>
+      <w:rPr>
+        <w:rFonts w:ascii="Symbol" w:hAnsi="Symbol" w:hint="default"/>
+      </w:rPr>
+    </w:lvl>
+    <w:lvl w:ilvl="7" w:tplc="04090003" w:tentative="1">
+      <w:start w:val="1"/>
+      <w:numFmt w:val="bullet"/>
+      <w:lvlText w:val="o"/>
+      <w:lvlJc w:val="left"/>
+      <w:pPr>
+        <w:ind w:left="6480" w:hanging="360"/>
+      </w:pPr>
+      <w:rPr>
+        <w:rFonts w:ascii="Courier New" w:hAnsi="Courier New" w:cs="Courier New" w:hint="default"/>
+      </w:rPr>
+    </w:lvl>
+    <w:lvl w:ilvl="8" w:tplc="04090005" w:tentative="1">
+      <w:start w:val="1"/>
+      <w:numFmt w:val="bullet"/>
+      <w:lvlText w:val=""/>
+      <w:lvlJc w:val="left"/>
+      <w:pPr>
+        <w:ind w:left="7200" w:hanging="360"/>
+      </w:pPr>
+      <w:rPr>
+        <w:rFonts w:ascii="Wingdings" w:hAnsi="Wingdings" w:hint="default"/>
+      </w:rPr>
+    </w:lvl>
+  </w:abstractNum>
+  <w:abstractNum w:abstractNumId="29">
     <w:nsid w:val="71F21F2A"/>
     <w:multiLevelType w:val="singleLevel"/>
     <w:tmpl w:val="04090001"/>
@@ -5192,7 +5975,7 @@
       </w:rPr>
     </w:lvl>
   </w:abstractNum>
-  <w:abstractNum w:abstractNumId="27">
+  <w:abstractNum w:abstractNumId="30">
     <w:nsid w:val="743601FB"/>
     <w:multiLevelType w:val="singleLevel"/>
     <w:tmpl w:val="04090001"/>
@@ -5212,7 +5995,7 @@
       </w:rPr>
     </w:lvl>
   </w:abstractNum>
-  <w:abstractNum w:abstractNumId="28">
+  <w:abstractNum w:abstractNumId="31">
     <w:nsid w:val="756150CA"/>
     <w:multiLevelType w:val="singleLevel"/>
     <w:tmpl w:val="04090001"/>
@@ -5232,7 +6015,7 @@
       </w:rPr>
     </w:lvl>
   </w:abstractNum>
-  <w:abstractNum w:abstractNumId="29">
+  <w:abstractNum w:abstractNumId="32">
     <w:nsid w:val="7BE434D7"/>
     <w:multiLevelType w:val="singleLevel"/>
     <w:tmpl w:val="04090001"/>
@@ -5274,16 +6057,16 @@
     </w:lvlOverride>
   </w:num>
   <w:num w:numId="3">
-    <w:abstractNumId w:val="14"/>
+    <w:abstractNumId w:val="16"/>
   </w:num>
   <w:num w:numId="4">
-    <w:abstractNumId w:val="29"/>
+    <w:abstractNumId w:val="32"/>
   </w:num>
   <w:num w:numId="5">
-    <w:abstractNumId w:val="21"/>
+    <w:abstractNumId w:val="23"/>
   </w:num>
   <w:num w:numId="6">
-    <w:abstractNumId w:val="20"/>
+    <w:abstractNumId w:val="22"/>
   </w:num>
   <w:num w:numId="7">
     <w:abstractNumId w:val="1"/>
@@ -5306,43 +6089,43 @@
     <w:abstractNumId w:val="2"/>
   </w:num>
   <w:num w:numId="9">
-    <w:abstractNumId w:val="28"/>
+    <w:abstractNumId w:val="31"/>
   </w:num>
   <w:num w:numId="10">
-    <w:abstractNumId w:val="5"/>
+    <w:abstractNumId w:val="6"/>
   </w:num>
   <w:num w:numId="11">
+    <w:abstractNumId w:val="17"/>
+  </w:num>
+  <w:num w:numId="12">
     <w:abstractNumId w:val="15"/>
   </w:num>
-  <w:num w:numId="12">
+  <w:num w:numId="13">
+    <w:abstractNumId w:val="30"/>
+  </w:num>
+  <w:num w:numId="14">
+    <w:abstractNumId w:val="14"/>
+  </w:num>
+  <w:num w:numId="15">
+    <w:abstractNumId w:val="9"/>
+  </w:num>
+  <w:num w:numId="16">
+    <w:abstractNumId w:val="29"/>
+  </w:num>
+  <w:num w:numId="17">
+    <w:abstractNumId w:val="21"/>
+  </w:num>
+  <w:num w:numId="18">
+    <w:abstractNumId w:val="10"/>
+  </w:num>
+  <w:num w:numId="19">
+    <w:abstractNumId w:val="18"/>
+  </w:num>
+  <w:num w:numId="20">
     <w:abstractNumId w:val="13"/>
   </w:num>
-  <w:num w:numId="13">
+  <w:num w:numId="21">
     <w:abstractNumId w:val="27"/>
-  </w:num>
-  <w:num w:numId="14">
-    <w:abstractNumId w:val="12"/>
-  </w:num>
-  <w:num w:numId="15">
-    <w:abstractNumId w:val="8"/>
-  </w:num>
-  <w:num w:numId="16">
-    <w:abstractNumId w:val="26"/>
-  </w:num>
-  <w:num w:numId="17">
-    <w:abstractNumId w:val="19"/>
-  </w:num>
-  <w:num w:numId="18">
-    <w:abstractNumId w:val="9"/>
-  </w:num>
-  <w:num w:numId="19">
-    <w:abstractNumId w:val="16"/>
-  </w:num>
-  <w:num w:numId="20">
-    <w:abstractNumId w:val="11"/>
-  </w:num>
-  <w:num w:numId="21">
-    <w:abstractNumId w:val="25"/>
   </w:num>
   <w:num w:numId="22">
     <w:abstractNumId w:val="1"/>
@@ -5363,7 +6146,7 @@
     </w:lvlOverride>
   </w:num>
   <w:num w:numId="23">
-    <w:abstractNumId w:val="7"/>
+    <w:abstractNumId w:val="8"/>
   </w:num>
   <w:num w:numId="24">
     <w:abstractNumId w:val="0"/>
@@ -5375,31 +6158,40 @@
     <w:abstractNumId w:val="0"/>
   </w:num>
   <w:num w:numId="27">
-    <w:abstractNumId w:val="22"/>
+    <w:abstractNumId w:val="24"/>
   </w:num>
   <w:num w:numId="28">
-    <w:abstractNumId w:val="17"/>
+    <w:abstractNumId w:val="19"/>
   </w:num>
   <w:num w:numId="29">
-    <w:abstractNumId w:val="18"/>
+    <w:abstractNumId w:val="20"/>
   </w:num>
   <w:num w:numId="30">
-    <w:abstractNumId w:val="6"/>
+    <w:abstractNumId w:val="7"/>
   </w:num>
   <w:num w:numId="31">
-    <w:abstractNumId w:val="10"/>
+    <w:abstractNumId w:val="12"/>
   </w:num>
   <w:num w:numId="32">
     <w:abstractNumId w:val="3"/>
   </w:num>
   <w:num w:numId="33">
-    <w:abstractNumId w:val="23"/>
+    <w:abstractNumId w:val="25"/>
   </w:num>
   <w:num w:numId="34">
-    <w:abstractNumId w:val="24"/>
+    <w:abstractNumId w:val="26"/>
   </w:num>
   <w:num w:numId="35">
+    <w:abstractNumId w:val="5"/>
+  </w:num>
+  <w:num w:numId="36">
+    <w:abstractNumId w:val="11"/>
+  </w:num>
+  <w:num w:numId="37">
     <w:abstractNumId w:val="4"/>
+  </w:num>
+  <w:num w:numId="38">
+    <w:abstractNumId w:val="28"/>
   </w:num>
 </w:numbering>
 </file>

</xml_diff>

<commit_message>
Không chỉnh sửa gì cả.
</commit_message>
<xml_diff>
--- a/1. Stories or Specs/Stakeholder Requests.docx
+++ b/1. Stories or Specs/Stakeholder Requests.docx
@@ -2473,10 +2473,10 @@
         </w:numPr>
       </w:pPr>
       <w:r>
-        <w:t>Chúng là cái gì</w:t>
-      </w:r>
-      <w:r>
-        <w:t xml:space="preserve">? </w:t>
+        <w:t>Tại sao vấn đề còn tồn tại?</w:t>
+      </w:r>
+      <w:r>
+        <w:t xml:space="preserve"> </w:t>
       </w:r>
     </w:p>
     <w:p>
@@ -2487,6 +2487,9 @@
           <w:numId w:val="38"/>
         </w:numPr>
       </w:pPr>
+      <w:r>
+        <w:t>Mọi người chưa nổ lực hết khả năng</w:t>
+      </w:r>
     </w:p>
     <w:p>
       <w:pPr>
@@ -2497,10 +2500,7 @@
         </w:numPr>
       </w:pPr>
       <w:r>
-        <w:t>Tại sao vấn đề còn tồn tại?</w:t>
-      </w:r>
-      <w:r>
-        <w:t xml:space="preserve"> </w:t>
+        <w:t>Cách giải quyết của bạn như thế nào?</w:t>
       </w:r>
     </w:p>
     <w:p>
@@ -2512,35 +2512,7 @@
         </w:numPr>
       </w:pPr>
       <w:r>
-        <w:t>Mọi người chưa nổ lực hết khả năng</w:t>
-      </w:r>
-    </w:p>
-    <w:p>
-      <w:pPr>
-        <w:pStyle w:val="Paragraph2"/>
-        <w:numPr>
-          <w:ilvl w:val="0"/>
-          <w:numId w:val="28"/>
-        </w:numPr>
-      </w:pPr>
-      <w:r>
-        <w:t>Cách giải quyết của bạn như thế nào?</w:t>
-      </w:r>
-    </w:p>
-    <w:p>
-      <w:pPr>
-        <w:pStyle w:val="Paragraph2"/>
-        <w:numPr>
-          <w:ilvl w:val="0"/>
-          <w:numId w:val="38"/>
-        </w:numPr>
-      </w:pPr>
-      <w:r>
-        <w:t xml:space="preserve">Họp nhóm và sau đó cùng nhìn lại kết quả đạt được, để từ đó phê bình và kiểm điểm mỗi người  </w:t>
-      </w:r>
-      <w:r>
-        <w:lastRenderedPageBreak/>
-        <w:t>trong nhóm.</w:t>
+        <w:t>Họp nhóm và sau đó cùng nhìn lại kết quả đạt được, để từ đó phê bình và kiểm điểm mỗi người  trong nhóm.</w:t>
       </w:r>
     </w:p>
     <w:p>
@@ -2550,6 +2522,7 @@
       <w:bookmarkStart w:id="12" w:name="_Toc259474392"/>
       <w:bookmarkEnd w:id="11"/>
       <w:r>
+        <w:lastRenderedPageBreak/>
         <w:t>Hiểu Môi Trường Người Dùng</w:t>
       </w:r>
       <w:bookmarkEnd w:id="12"/>
@@ -3120,7 +3093,6 @@
         </w:numPr>
       </w:pPr>
       <w:r>
-        <w:lastRenderedPageBreak/>
         <w:t>Hiện tại bạn giải quyết vấn đề này như thế nào?</w:t>
       </w:r>
     </w:p>
@@ -3133,6 +3105,7 @@
         </w:numPr>
       </w:pPr>
       <w:r>
+        <w:lastRenderedPageBreak/>
         <w:t>Bạn muốn giải quyết vấn đề này như thế nào?</w:t>
       </w:r>
     </w:p>
@@ -3721,7 +3694,7 @@
               <w:rStyle w:val="PageNumber"/>
               <w:noProof/>
             </w:rPr>
-            <w:t>2</w:t>
+            <w:t>4</w:t>
           </w:r>
           <w:r>
             <w:rPr>

</xml_diff>